<commit_message>
Updated flowchart for debug
</commit_message>
<xml_diff>
--- a/Wk3/Flowchart_Debug.docx
+++ b/Wk3/Flowchart_Debug.docx
@@ -4,6 +4,535 @@
   <w:body>
     <w:p>
       <w:bookmarkStart w:id="0" w:name="_GoBack"/>
+      <w:r>
+        <w:rPr>
+          <w:noProof/>
+        </w:rPr>
+        <mc:AlternateContent>
+          <mc:Choice Requires="wps">
+            <w:drawing>
+              <wp:anchor distT="0" distB="0" distL="114300" distR="114300" simplePos="0" relativeHeight="251706368" behindDoc="0" locked="0" layoutInCell="1" allowOverlap="1" wp14:anchorId="78BB32C0" wp14:editId="7469098E">
+                <wp:simplePos x="0" y="0"/>
+                <wp:positionH relativeFrom="column">
+                  <wp:posOffset>-742950</wp:posOffset>
+                </wp:positionH>
+                <wp:positionV relativeFrom="paragraph">
+                  <wp:posOffset>2057400</wp:posOffset>
+                </wp:positionV>
+                <wp:extent cx="685800" cy="1143000"/>
+                <wp:effectExtent l="76200" t="50800" r="76200" b="101600"/>
+                <wp:wrapNone/>
+                <wp:docPr id="57" name="Straight Arrow Connector 57"/>
+                <wp:cNvGraphicFramePr/>
+                <a:graphic xmlns:a="http://schemas.openxmlformats.org/drawingml/2006/main">
+                  <a:graphicData uri="http://schemas.microsoft.com/office/word/2010/wordprocessingShape">
+                    <wps:wsp>
+                      <wps:cNvCnPr/>
+                      <wps:spPr>
+                        <a:xfrm flipH="1" flipV="1">
+                          <a:off x="0" y="0"/>
+                          <a:ext cx="685800" cy="1143000"/>
+                        </a:xfrm>
+                        <a:prstGeom prst="straightConnector1">
+                          <a:avLst/>
+                        </a:prstGeom>
+                        <a:ln>
+                          <a:tailEnd type="arrow"/>
+                        </a:ln>
+                      </wps:spPr>
+                      <wps:style>
+                        <a:lnRef idx="2">
+                          <a:schemeClr val="accent1"/>
+                        </a:lnRef>
+                        <a:fillRef idx="0">
+                          <a:schemeClr val="accent1"/>
+                        </a:fillRef>
+                        <a:effectRef idx="1">
+                          <a:schemeClr val="accent1"/>
+                        </a:effectRef>
+                        <a:fontRef idx="minor">
+                          <a:schemeClr val="tx1"/>
+                        </a:fontRef>
+                      </wps:style>
+                      <wps:bodyPr/>
+                    </wps:wsp>
+                  </a:graphicData>
+                </a:graphic>
+                <wp14:sizeRelH relativeFrom="margin">
+                  <wp14:pctWidth>0</wp14:pctWidth>
+                </wp14:sizeRelH>
+                <wp14:sizeRelV relativeFrom="margin">
+                  <wp14:pctHeight>0</wp14:pctHeight>
+                </wp14:sizeRelV>
+              </wp:anchor>
+            </w:drawing>
+          </mc:Choice>
+          <mc:Fallback>
+            <w:pict>
+              <v:shapetype id="_x0000_t32" coordsize="21600,21600" o:spt="32" o:oned="t" path="m0,0l21600,21600e" filled="f">
+                <v:path arrowok="t" fillok="f" o:connecttype="none"/>
+                <o:lock v:ext="edit" shapetype="t"/>
+              </v:shapetype>
+              <v:shape id="Straight Arrow Connector 57" o:spid="_x0000_s1026" type="#_x0000_t32" style="position:absolute;margin-left:-58.45pt;margin-top:162pt;width:54pt;height:90pt;flip:x y;z-index:251706368;visibility:visible;mso-wrap-style:square;mso-width-percent:0;mso-height-percent:0;mso-wrap-distance-left:9pt;mso-wrap-distance-top:0;mso-wrap-distance-right:9pt;mso-wrap-distance-bottom:0;mso-position-horizontal:absolute;mso-position-horizontal-relative:text;mso-position-vertical:absolute;mso-position-vertical-relative:text;mso-width-percent:0;mso-height-percent:0;mso-width-relative:margin;mso-height-relative:margin" o:gfxdata="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" strokecolor="#4f81bd [3204]" strokeweight="2pt">
+                <v:stroke endarrow="open"/>
+                <v:shadow on="t" opacity="24903f" mv:blur="40000f" origin=",.5" offset="0,20000emu"/>
+              </v:shape>
+            </w:pict>
+          </mc:Fallback>
+        </mc:AlternateContent>
+      </w:r>
+      <w:bookmarkEnd w:id="0"/>
+      <w:r>
+        <w:rPr>
+          <w:noProof/>
+        </w:rPr>
+        <mc:AlternateContent>
+          <mc:Choice Requires="wpg">
+            <w:drawing>
+              <wp:anchor distT="0" distB="0" distL="114300" distR="114300" simplePos="0" relativeHeight="251702272" behindDoc="0" locked="0" layoutInCell="1" allowOverlap="1" wp14:anchorId="228722F2" wp14:editId="3611659D">
+                <wp:simplePos x="0" y="0"/>
+                <wp:positionH relativeFrom="column">
+                  <wp:posOffset>-1028700</wp:posOffset>
+                </wp:positionH>
+                <wp:positionV relativeFrom="paragraph">
+                  <wp:posOffset>1371600</wp:posOffset>
+                </wp:positionV>
+                <wp:extent cx="914400" cy="571500"/>
+                <wp:effectExtent l="50800" t="0" r="76200" b="114300"/>
+                <wp:wrapThrough wrapText="bothSides">
+                  <wp:wrapPolygon edited="0">
+                    <wp:start x="-1200" y="0"/>
+                    <wp:lineTo x="-1200" y="24960"/>
+                    <wp:lineTo x="22800" y="24960"/>
+                    <wp:lineTo x="22800" y="0"/>
+                    <wp:lineTo x="-1200" y="0"/>
+                  </wp:wrapPolygon>
+                </wp:wrapThrough>
+                <wp:docPr id="53" name="Group 53"/>
+                <wp:cNvGraphicFramePr/>
+                <a:graphic xmlns:a="http://schemas.openxmlformats.org/drawingml/2006/main">
+                  <a:graphicData uri="http://schemas.microsoft.com/office/word/2010/wordprocessingGroup">
+                    <wpg:wgp>
+                      <wpg:cNvGrpSpPr/>
+                      <wpg:grpSpPr>
+                        <a:xfrm>
+                          <a:off x="0" y="0"/>
+                          <a:ext cx="914400" cy="571500"/>
+                          <a:chOff x="0" y="0"/>
+                          <a:chExt cx="914400" cy="721360"/>
+                        </a:xfrm>
+                      </wpg:grpSpPr>
+                      <wps:wsp>
+                        <wps:cNvPr id="54" name="Rectangle 54"/>
+                        <wps:cNvSpPr/>
+                        <wps:spPr>
+                          <a:xfrm>
+                            <a:off x="0" y="35560"/>
+                            <a:ext cx="914400" cy="685800"/>
+                          </a:xfrm>
+                          <a:prstGeom prst="rect">
+                            <a:avLst/>
+                          </a:prstGeom>
+                        </wps:spPr>
+                        <wps:style>
+                          <a:lnRef idx="1">
+                            <a:schemeClr val="accent1"/>
+                          </a:lnRef>
+                          <a:fillRef idx="3">
+                            <a:schemeClr val="accent1"/>
+                          </a:fillRef>
+                          <a:effectRef idx="2">
+                            <a:schemeClr val="accent1"/>
+                          </a:effectRef>
+                          <a:fontRef idx="minor">
+                            <a:schemeClr val="lt1"/>
+                          </a:fontRef>
+                        </wps:style>
+                        <wps:bodyPr rot="0" spcFirstLastPara="0" vertOverflow="overflow" horzOverflow="overflow" vert="horz" wrap="square" lIns="91440" tIns="45720" rIns="91440" bIns="45720" numCol="1" spcCol="0" rtlCol="0" fromWordArt="0" anchor="ctr" anchorCtr="0" forceAA="0" compatLnSpc="1">
+                          <a:prstTxWarp prst="textNoShape">
+                            <a:avLst/>
+                          </a:prstTxWarp>
+                          <a:noAutofit/>
+                        </wps:bodyPr>
+                      </wps:wsp>
+                      <wps:wsp>
+                        <wps:cNvPr id="55" name="Text Box 55"/>
+                        <wps:cNvSpPr txBox="1"/>
+                        <wps:spPr>
+                          <a:xfrm>
+                            <a:off x="0" y="0"/>
+                            <a:ext cx="914400" cy="685800"/>
+                          </a:xfrm>
+                          <a:prstGeom prst="rect">
+                            <a:avLst/>
+                          </a:prstGeom>
+                          <a:noFill/>
+                          <a:ln>
+                            <a:noFill/>
+                          </a:ln>
+                          <a:effectLst/>
+                          <a:extLst>
+                            <a:ext uri="{C572A759-6A51-4108-AA02-DFA0A04FC94B}">
+                              <ma14:wrappingTextBoxFlag xmlns:ma14="http://schemas.microsoft.com/office/mac/drawingml/2011/main"/>
+                            </a:ext>
+                          </a:extLst>
+                        </wps:spPr>
+                        <wps:style>
+                          <a:lnRef idx="0">
+                            <a:schemeClr val="accent1"/>
+                          </a:lnRef>
+                          <a:fillRef idx="0">
+                            <a:schemeClr val="accent1"/>
+                          </a:fillRef>
+                          <a:effectRef idx="0">
+                            <a:schemeClr val="accent1"/>
+                          </a:effectRef>
+                          <a:fontRef idx="minor">
+                            <a:schemeClr val="dk1"/>
+                          </a:fontRef>
+                        </wps:style>
+                        <wps:txbx>
+                          <w:txbxContent>
+                            <w:p>
+                              <w:pPr>
+                                <w:rPr>
+                                  <w:sz w:val="18"/>
+                                  <w:szCs w:val="18"/>
+                                </w:rPr>
+                              </w:pPr>
+                              <w:r>
+                                <w:rPr>
+                                  <w:sz w:val="18"/>
+                                  <w:szCs w:val="18"/>
+                                </w:rPr>
+                                <w:t>If false it tells the user “No results found”</w:t>
+                              </w:r>
+                            </w:p>
+                          </w:txbxContent>
+                        </wps:txbx>
+                        <wps:bodyPr rot="0" spcFirstLastPara="0" vertOverflow="overflow" horzOverflow="overflow" vert="horz" wrap="square" lIns="91440" tIns="45720" rIns="91440" bIns="45720" numCol="1" spcCol="0" rtlCol="0" fromWordArt="0" anchor="t" anchorCtr="0" forceAA="0" compatLnSpc="1">
+                          <a:prstTxWarp prst="textNoShape">
+                            <a:avLst/>
+                          </a:prstTxWarp>
+                          <a:noAutofit/>
+                        </wps:bodyPr>
+                      </wps:wsp>
+                    </wpg:wgp>
+                  </a:graphicData>
+                </a:graphic>
+                <wp14:sizeRelV relativeFrom="margin">
+                  <wp14:pctHeight>0</wp14:pctHeight>
+                </wp14:sizeRelV>
+              </wp:anchor>
+            </w:drawing>
+          </mc:Choice>
+          <mc:Fallback>
+            <w:pict>
+              <v:group id="Group 53" o:spid="_x0000_s1026" style="position:absolute;margin-left:-80.95pt;margin-top:108pt;width:1in;height:45pt;z-index:251702272;mso-height-relative:margin" coordsize="914400,721360" o:gfxdata="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">
+                <v:rect id="Rectangle 54" o:spid="_x0000_s1027" style="position:absolute;top:35560;width:914400;height:685800;visibility:visible;mso-wrap-style:square;v-text-anchor:middle" o:gfxdata="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" fillcolor="#4f81bd [3204]" strokecolor="#4579b8 [3044]">
+                  <v:fill color2="#a7bfde [1620]" rotate="t" type="gradient">
+                    <o:fill v:ext="view" type="gradientUnscaled"/>
+                  </v:fill>
+                  <v:shadow on="t" opacity="22937f" mv:blur="40000f" origin=",.5" offset="0,23000emu"/>
+                </v:rect>
+                <v:shapetype id="_x0000_t202" coordsize="21600,21600" o:spt="202" path="m0,0l0,21600,21600,21600,21600,0xe">
+                  <v:stroke joinstyle="miter"/>
+                  <v:path gradientshapeok="t" o:connecttype="rect"/>
+                </v:shapetype>
+                <v:shape id="Text Box 55" o:spid="_x0000_s1028" type="#_x0000_t202" style="position:absolute;width:914400;height:685800;visibility:visible;mso-wrap-style:square;v-text-anchor:top" o:gfxdata="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" filled="f" stroked="f">
+                  <v:textbox>
+                    <w:txbxContent>
+                      <w:p>
+                        <w:pPr>
+                          <w:rPr>
+                            <w:sz w:val="18"/>
+                            <w:szCs w:val="18"/>
+                          </w:rPr>
+                        </w:pPr>
+                        <w:r>
+                          <w:rPr>
+                            <w:sz w:val="18"/>
+                            <w:szCs w:val="18"/>
+                          </w:rPr>
+                          <w:t>If false it tells the user “No results found”</w:t>
+                        </w:r>
+                      </w:p>
+                    </w:txbxContent>
+                  </v:textbox>
+                </v:shape>
+                <w10:wrap type="through"/>
+              </v:group>
+            </w:pict>
+          </mc:Fallback>
+        </mc:AlternateContent>
+      </w:r>
+      <w:r>
+        <w:rPr>
+          <w:noProof/>
+        </w:rPr>
+        <mc:AlternateContent>
+          <mc:Choice Requires="wps">
+            <w:drawing>
+              <wp:anchor distT="0" distB="0" distL="114300" distR="114300" simplePos="0" relativeHeight="251714560" behindDoc="0" locked="0" layoutInCell="1" allowOverlap="1" wp14:anchorId="00AF607C" wp14:editId="1FC4D6A9">
+                <wp:simplePos x="0" y="0"/>
+                <wp:positionH relativeFrom="column">
+                  <wp:posOffset>-971550</wp:posOffset>
+                </wp:positionH>
+                <wp:positionV relativeFrom="paragraph">
+                  <wp:posOffset>228600</wp:posOffset>
+                </wp:positionV>
+                <wp:extent cx="1371600" cy="914400"/>
+                <wp:effectExtent l="50800" t="50800" r="76200" b="101600"/>
+                <wp:wrapNone/>
+                <wp:docPr id="40" name="Straight Arrow Connector 40"/>
+                <wp:cNvGraphicFramePr/>
+                <a:graphic xmlns:a="http://schemas.openxmlformats.org/drawingml/2006/main">
+                  <a:graphicData uri="http://schemas.microsoft.com/office/word/2010/wordprocessingShape">
+                    <wps:wsp>
+                      <wps:cNvCnPr/>
+                      <wps:spPr>
+                        <a:xfrm flipV="1">
+                          <a:off x="0" y="0"/>
+                          <a:ext cx="1371600" cy="914400"/>
+                        </a:xfrm>
+                        <a:prstGeom prst="straightConnector1">
+                          <a:avLst/>
+                        </a:prstGeom>
+                        <a:ln>
+                          <a:tailEnd type="arrow"/>
+                        </a:ln>
+                      </wps:spPr>
+                      <wps:style>
+                        <a:lnRef idx="2">
+                          <a:schemeClr val="accent1"/>
+                        </a:lnRef>
+                        <a:fillRef idx="0">
+                          <a:schemeClr val="accent1"/>
+                        </a:fillRef>
+                        <a:effectRef idx="1">
+                          <a:schemeClr val="accent1"/>
+                        </a:effectRef>
+                        <a:fontRef idx="minor">
+                          <a:schemeClr val="tx1"/>
+                        </a:fontRef>
+                      </wps:style>
+                      <wps:bodyPr/>
+                    </wps:wsp>
+                  </a:graphicData>
+                </a:graphic>
+                <wp14:sizeRelH relativeFrom="margin">
+                  <wp14:pctWidth>0</wp14:pctWidth>
+                </wp14:sizeRelH>
+                <wp14:sizeRelV relativeFrom="margin">
+                  <wp14:pctHeight>0</wp14:pctHeight>
+                </wp14:sizeRelV>
+              </wp:anchor>
+            </w:drawing>
+          </mc:Choice>
+          <mc:Fallback>
+            <w:pict>
+              <v:shape id="Straight Arrow Connector 40" o:spid="_x0000_s1026" type="#_x0000_t32" style="position:absolute;margin-left:-76.45pt;margin-top:18pt;width:108pt;height:1in;flip:y;z-index:251714560;visibility:visible;mso-wrap-style:square;mso-width-percent:0;mso-height-percent:0;mso-wrap-distance-left:9pt;mso-wrap-distance-top:0;mso-wrap-distance-right:9pt;mso-wrap-distance-bottom:0;mso-position-horizontal:absolute;mso-position-horizontal-relative:text;mso-position-vertical:absolute;mso-position-vertical-relative:text;mso-width-percent:0;mso-height-percent:0;mso-width-relative:margin;mso-height-relative:margin" o:gfxdata="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" strokecolor="#4f81bd [3204]" strokeweight="2pt">
+                <v:stroke endarrow="open"/>
+                <v:shadow on="t" opacity="24903f" mv:blur="40000f" origin=",.5" offset="0,20000emu"/>
+              </v:shape>
+            </w:pict>
+          </mc:Fallback>
+        </mc:AlternateContent>
+      </w:r>
+      <w:r>
+        <w:rPr>
+          <w:noProof/>
+        </w:rPr>
+        <mc:AlternateContent>
+          <mc:Choice Requires="wpg">
+            <w:drawing>
+              <wp:anchor distT="0" distB="0" distL="114300" distR="114300" simplePos="0" relativeHeight="251677696" behindDoc="0" locked="0" layoutInCell="1" allowOverlap="1" wp14:anchorId="6AC235DB" wp14:editId="745EBEC1">
+                <wp:simplePos x="0" y="0"/>
+                <wp:positionH relativeFrom="column">
+                  <wp:posOffset>2400300</wp:posOffset>
+                </wp:positionH>
+                <wp:positionV relativeFrom="paragraph">
+                  <wp:posOffset>1828800</wp:posOffset>
+                </wp:positionV>
+                <wp:extent cx="1028700" cy="1028700"/>
+                <wp:effectExtent l="50800" t="25400" r="0" b="114300"/>
+                <wp:wrapThrough wrapText="bothSides">
+                  <wp:wrapPolygon edited="0">
+                    <wp:start x="-1067" y="-533"/>
+                    <wp:lineTo x="-1067" y="23467"/>
+                    <wp:lineTo x="20267" y="23467"/>
+                    <wp:lineTo x="20267" y="-533"/>
+                    <wp:lineTo x="-1067" y="-533"/>
+                  </wp:wrapPolygon>
+                </wp:wrapThrough>
+                <wp:docPr id="24" name="Group 24"/>
+                <wp:cNvGraphicFramePr/>
+                <a:graphic xmlns:a="http://schemas.openxmlformats.org/drawingml/2006/main">
+                  <a:graphicData uri="http://schemas.microsoft.com/office/word/2010/wordprocessingGroup">
+                    <wpg:wgp>
+                      <wpg:cNvGrpSpPr/>
+                      <wpg:grpSpPr>
+                        <a:xfrm>
+                          <a:off x="0" y="0"/>
+                          <a:ext cx="1028700" cy="1028700"/>
+                          <a:chOff x="0" y="0"/>
+                          <a:chExt cx="1028700" cy="914400"/>
+                        </a:xfrm>
+                      </wpg:grpSpPr>
+                      <wps:wsp>
+                        <wps:cNvPr id="22" name="Rectangle 22"/>
+                        <wps:cNvSpPr/>
+                        <wps:spPr>
+                          <a:xfrm>
+                            <a:off x="0" y="0"/>
+                            <a:ext cx="914400" cy="914400"/>
+                          </a:xfrm>
+                          <a:prstGeom prst="rect">
+                            <a:avLst/>
+                          </a:prstGeom>
+                        </wps:spPr>
+                        <wps:style>
+                          <a:lnRef idx="1">
+                            <a:schemeClr val="accent1"/>
+                          </a:lnRef>
+                          <a:fillRef idx="3">
+                            <a:schemeClr val="accent1"/>
+                          </a:fillRef>
+                          <a:effectRef idx="2">
+                            <a:schemeClr val="accent1"/>
+                          </a:effectRef>
+                          <a:fontRef idx="minor">
+                            <a:schemeClr val="lt1"/>
+                          </a:fontRef>
+                        </wps:style>
+                        <wps:bodyPr rot="0" spcFirstLastPara="0" vertOverflow="overflow" horzOverflow="overflow" vert="horz" wrap="square" lIns="91440" tIns="45720" rIns="91440" bIns="45720" numCol="1" spcCol="0" rtlCol="0" fromWordArt="0" anchor="ctr" anchorCtr="0" forceAA="0" compatLnSpc="1">
+                          <a:prstTxWarp prst="textNoShape">
+                            <a:avLst/>
+                          </a:prstTxWarp>
+                          <a:noAutofit/>
+                        </wps:bodyPr>
+                      </wps:wsp>
+                      <wps:wsp>
+                        <wps:cNvPr id="23" name="Text Box 23"/>
+                        <wps:cNvSpPr txBox="1"/>
+                        <wps:spPr>
+                          <a:xfrm>
+                            <a:off x="0" y="0"/>
+                            <a:ext cx="1028700" cy="800100"/>
+                          </a:xfrm>
+                          <a:prstGeom prst="rect">
+                            <a:avLst/>
+                          </a:prstGeom>
+                          <a:noFill/>
+                          <a:ln>
+                            <a:noFill/>
+                          </a:ln>
+                          <a:effectLst/>
+                          <a:extLst>
+                            <a:ext uri="{C572A759-6A51-4108-AA02-DFA0A04FC94B}">
+                              <ma14:wrappingTextBoxFlag xmlns:ma14="http://schemas.microsoft.com/office/mac/drawingml/2011/main"/>
+                            </a:ext>
+                          </a:extLst>
+                        </wps:spPr>
+                        <wps:style>
+                          <a:lnRef idx="0">
+                            <a:schemeClr val="accent1"/>
+                          </a:lnRef>
+                          <a:fillRef idx="0">
+                            <a:schemeClr val="accent1"/>
+                          </a:fillRef>
+                          <a:effectRef idx="0">
+                            <a:schemeClr val="accent1"/>
+                          </a:effectRef>
+                          <a:fontRef idx="minor">
+                            <a:schemeClr val="dk1"/>
+                          </a:fontRef>
+                        </wps:style>
+                        <wps:txbx>
+                          <w:txbxContent>
+                            <w:p>
+                              <w:pPr>
+                                <w:rPr>
+                                  <w:sz w:val="18"/>
+                                  <w:szCs w:val="18"/>
+                                </w:rPr>
+                              </w:pPr>
+                              <w:r>
+                                <w:rPr>
+                                  <w:sz w:val="18"/>
+                                  <w:szCs w:val="18"/>
+                                </w:rPr>
+                                <w:t>If false t</w:t>
+                              </w:r>
+                              <w:r>
+                                <w:rPr>
+                                  <w:sz w:val="18"/>
+                                  <w:szCs w:val="18"/>
+                                </w:rPr>
+                                <w:t>ells user the search query is too small and to try again if there are less than 3</w:t>
+                              </w:r>
+                            </w:p>
+                          </w:txbxContent>
+                        </wps:txbx>
+                        <wps:bodyPr rot="0" spcFirstLastPara="0" vertOverflow="overflow" horzOverflow="overflow" vert="horz" wrap="square" lIns="91440" tIns="45720" rIns="91440" bIns="45720" numCol="1" spcCol="0" rtlCol="0" fromWordArt="0" anchor="t" anchorCtr="0" forceAA="0" compatLnSpc="1">
+                          <a:prstTxWarp prst="textNoShape">
+                            <a:avLst/>
+                          </a:prstTxWarp>
+                          <a:noAutofit/>
+                        </wps:bodyPr>
+                      </wps:wsp>
+                    </wpg:wgp>
+                  </a:graphicData>
+                </a:graphic>
+                <wp14:sizeRelV relativeFrom="margin">
+                  <wp14:pctHeight>0</wp14:pctHeight>
+                </wp14:sizeRelV>
+              </wp:anchor>
+            </w:drawing>
+          </mc:Choice>
+          <mc:Fallback>
+            <w:pict>
+              <v:group id="Group 24" o:spid="_x0000_s1029" style="position:absolute;margin-left:189pt;margin-top:2in;width:81pt;height:81pt;z-index:251677696;mso-height-relative:margin" coordsize="1028700,914400" o:gfxdata="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">
+                <v:rect id="Rectangle 22" o:spid="_x0000_s1030" style="position:absolute;width:914400;height:914400;visibility:visible;mso-wrap-style:square;v-text-anchor:middle" o:gfxdata="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" fillcolor="#4f81bd [3204]" strokecolor="#4579b8 [3044]">
+                  <v:fill color2="#a7bfde [1620]" rotate="t" type="gradient">
+                    <o:fill v:ext="view" type="gradientUnscaled"/>
+                  </v:fill>
+                  <v:shadow on="t" opacity="22937f" mv:blur="40000f" origin=",.5" offset="0,23000emu"/>
+                </v:rect>
+                <v:shape id="Text Box 23" o:spid="_x0000_s1031" type="#_x0000_t202" style="position:absolute;width:1028700;height:800100;visibility:visible;mso-wrap-style:square;v-text-anchor:top" o:gfxdata="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" filled="f" stroked="f">
+                  <v:textbox>
+                    <w:txbxContent>
+                      <w:p>
+                        <w:pPr>
+                          <w:rPr>
+                            <w:sz w:val="18"/>
+                            <w:szCs w:val="18"/>
+                          </w:rPr>
+                        </w:pPr>
+                        <w:r>
+                          <w:rPr>
+                            <w:sz w:val="18"/>
+                            <w:szCs w:val="18"/>
+                          </w:rPr>
+                          <w:t>If false t</w:t>
+                        </w:r>
+                        <w:r>
+                          <w:rPr>
+                            <w:sz w:val="18"/>
+                            <w:szCs w:val="18"/>
+                          </w:rPr>
+                          <w:t>ells user the search query is too small and to try again if there are less than 3</w:t>
+                        </w:r>
+                      </w:p>
+                    </w:txbxContent>
+                  </v:textbox>
+                </v:shape>
+                <w10:wrap type="through"/>
+              </v:group>
+            </w:pict>
+          </mc:Fallback>
+        </mc:AlternateContent>
+      </w:r>
       <w:r>
         <w:rPr>
           <w:noProof/>
@@ -219,7 +748,6 @@
           </mc:Fallback>
         </mc:AlternateContent>
       </w:r>
-      <w:bookmarkEnd w:id="0"/>
       <w:r>
         <w:rPr>
           <w:noProof/>
@@ -484,7 +1012,7 @@
         <mc:AlternateContent>
           <mc:Choice Requires="wps">
             <w:drawing>
-              <wp:anchor distT="0" distB="0" distL="114300" distR="114300" simplePos="0" relativeHeight="251708416" behindDoc="0" locked="0" layoutInCell="1" allowOverlap="1" wp14:anchorId="0F914E14" wp14:editId="544AE685">
+              <wp:anchor distT="0" distB="0" distL="114300" distR="114300" simplePos="0" relativeHeight="251708416" behindDoc="0" locked="0" layoutInCell="1" allowOverlap="1" wp14:anchorId="0F914E14" wp14:editId="68AE757C">
                 <wp:simplePos x="0" y="0"/>
                 <wp:positionH relativeFrom="column">
                   <wp:posOffset>1371600</wp:posOffset>
@@ -546,259 +1074,6 @@
                 <v:stroke endarrow="open"/>
                 <v:shadow on="t" opacity="24903f" mv:blur="40000f" origin=",.5" offset="0,20000emu"/>
               </v:shape>
-            </w:pict>
-          </mc:Fallback>
-        </mc:AlternateContent>
-      </w:r>
-      <w:r>
-        <w:rPr>
-          <w:noProof/>
-        </w:rPr>
-        <mc:AlternateContent>
-          <mc:Choice Requires="wps">
-            <w:drawing>
-              <wp:anchor distT="0" distB="0" distL="114300" distR="114300" simplePos="0" relativeHeight="251706368" behindDoc="0" locked="0" layoutInCell="1" allowOverlap="1" wp14:anchorId="78BB32C0" wp14:editId="7B826433">
-                <wp:simplePos x="0" y="0"/>
-                <wp:positionH relativeFrom="column">
-                  <wp:posOffset>342900</wp:posOffset>
-                </wp:positionH>
-                <wp:positionV relativeFrom="paragraph">
-                  <wp:posOffset>4286250</wp:posOffset>
-                </wp:positionV>
-                <wp:extent cx="342900" cy="0"/>
-                <wp:effectExtent l="69850" t="31750" r="158750" b="107950"/>
-                <wp:wrapNone/>
-                <wp:docPr id="57" name="Straight Arrow Connector 57"/>
-                <wp:cNvGraphicFramePr/>
-                <a:graphic xmlns:a="http://schemas.openxmlformats.org/drawingml/2006/main">
-                  <a:graphicData uri="http://schemas.microsoft.com/office/word/2010/wordprocessingShape">
-                    <wps:wsp>
-                      <wps:cNvCnPr/>
-                      <wps:spPr>
-                        <a:xfrm rot="5400000">
-                          <a:off x="0" y="0"/>
-                          <a:ext cx="342900" cy="0"/>
-                        </a:xfrm>
-                        <a:prstGeom prst="straightConnector1">
-                          <a:avLst/>
-                        </a:prstGeom>
-                        <a:ln>
-                          <a:tailEnd type="arrow"/>
-                        </a:ln>
-                      </wps:spPr>
-                      <wps:style>
-                        <a:lnRef idx="2">
-                          <a:schemeClr val="accent1"/>
-                        </a:lnRef>
-                        <a:fillRef idx="0">
-                          <a:schemeClr val="accent1"/>
-                        </a:fillRef>
-                        <a:effectRef idx="1">
-                          <a:schemeClr val="accent1"/>
-                        </a:effectRef>
-                        <a:fontRef idx="minor">
-                          <a:schemeClr val="tx1"/>
-                        </a:fontRef>
-                      </wps:style>
-                      <wps:bodyPr/>
-                    </wps:wsp>
-                  </a:graphicData>
-                </a:graphic>
-                <wp14:sizeRelH relativeFrom="margin">
-                  <wp14:pctWidth>0</wp14:pctWidth>
-                </wp14:sizeRelH>
-                <wp14:sizeRelV relativeFrom="margin">
-                  <wp14:pctHeight>0</wp14:pctHeight>
-                </wp14:sizeRelV>
-              </wp:anchor>
-            </w:drawing>
-          </mc:Choice>
-          <mc:Fallback>
-            <w:pict>
-              <v:shape id="Straight Arrow Connector 57" o:spid="_x0000_s1026" type="#_x0000_t32" style="position:absolute;margin-left:27pt;margin-top:337.5pt;width:27pt;height:0;rotation:90;z-index:251706368;visibility:visible;mso-wrap-style:square;mso-width-percent:0;mso-height-percent:0;mso-wrap-distance-left:9pt;mso-wrap-distance-top:0;mso-wrap-distance-right:9pt;mso-wrap-distance-bottom:0;mso-position-horizontal:absolute;mso-position-horizontal-relative:text;mso-position-vertical:absolute;mso-position-vertical-relative:text;mso-width-percent:0;mso-height-percent:0;mso-width-relative:margin;mso-height-relative:margin" o:gfxdata="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" strokecolor="#4f81bd [3204]" strokeweight="2pt">
-                <v:stroke endarrow="open"/>
-                <v:shadow on="t" opacity="24903f" mv:blur="40000f" origin=",.5" offset="0,20000emu"/>
-              </v:shape>
-            </w:pict>
-          </mc:Fallback>
-        </mc:AlternateContent>
-      </w:r>
-      <w:r>
-        <w:rPr>
-          <w:noProof/>
-        </w:rPr>
-        <mc:AlternateContent>
-          <mc:Choice Requires="wpg">
-            <w:drawing>
-              <wp:anchor distT="0" distB="0" distL="114300" distR="114300" simplePos="0" relativeHeight="251702272" behindDoc="0" locked="0" layoutInCell="1" allowOverlap="1" wp14:anchorId="228722F2" wp14:editId="37B8751D">
-                <wp:simplePos x="0" y="0"/>
-                <wp:positionH relativeFrom="column">
-                  <wp:posOffset>571500</wp:posOffset>
-                </wp:positionH>
-                <wp:positionV relativeFrom="paragraph">
-                  <wp:posOffset>4572000</wp:posOffset>
-                </wp:positionV>
-                <wp:extent cx="914400" cy="571500"/>
-                <wp:effectExtent l="50800" t="0" r="76200" b="114300"/>
-                <wp:wrapThrough wrapText="bothSides">
-                  <wp:wrapPolygon edited="0">
-                    <wp:start x="-1200" y="0"/>
-                    <wp:lineTo x="-1200" y="24960"/>
-                    <wp:lineTo x="22800" y="24960"/>
-                    <wp:lineTo x="22800" y="0"/>
-                    <wp:lineTo x="-1200" y="0"/>
-                  </wp:wrapPolygon>
-                </wp:wrapThrough>
-                <wp:docPr id="53" name="Group 53"/>
-                <wp:cNvGraphicFramePr/>
-                <a:graphic xmlns:a="http://schemas.openxmlformats.org/drawingml/2006/main">
-                  <a:graphicData uri="http://schemas.microsoft.com/office/word/2010/wordprocessingGroup">
-                    <wpg:wgp>
-                      <wpg:cNvGrpSpPr/>
-                      <wpg:grpSpPr>
-                        <a:xfrm>
-                          <a:off x="0" y="0"/>
-                          <a:ext cx="914400" cy="571500"/>
-                          <a:chOff x="0" y="0"/>
-                          <a:chExt cx="914400" cy="721360"/>
-                        </a:xfrm>
-                      </wpg:grpSpPr>
-                      <wps:wsp>
-                        <wps:cNvPr id="54" name="Rectangle 54"/>
-                        <wps:cNvSpPr/>
-                        <wps:spPr>
-                          <a:xfrm>
-                            <a:off x="0" y="35560"/>
-                            <a:ext cx="914400" cy="685800"/>
-                          </a:xfrm>
-                          <a:prstGeom prst="rect">
-                            <a:avLst/>
-                          </a:prstGeom>
-                        </wps:spPr>
-                        <wps:style>
-                          <a:lnRef idx="1">
-                            <a:schemeClr val="accent1"/>
-                          </a:lnRef>
-                          <a:fillRef idx="3">
-                            <a:schemeClr val="accent1"/>
-                          </a:fillRef>
-                          <a:effectRef idx="2">
-                            <a:schemeClr val="accent1"/>
-                          </a:effectRef>
-                          <a:fontRef idx="minor">
-                            <a:schemeClr val="lt1"/>
-                          </a:fontRef>
-                        </wps:style>
-                        <wps:bodyPr rot="0" spcFirstLastPara="0" vertOverflow="overflow" horzOverflow="overflow" vert="horz" wrap="square" lIns="91440" tIns="45720" rIns="91440" bIns="45720" numCol="1" spcCol="0" rtlCol="0" fromWordArt="0" anchor="ctr" anchorCtr="0" forceAA="0" compatLnSpc="1">
-                          <a:prstTxWarp prst="textNoShape">
-                            <a:avLst/>
-                          </a:prstTxWarp>
-                          <a:noAutofit/>
-                        </wps:bodyPr>
-                      </wps:wsp>
-                      <wps:wsp>
-                        <wps:cNvPr id="55" name="Text Box 55"/>
-                        <wps:cNvSpPr txBox="1"/>
-                        <wps:spPr>
-                          <a:xfrm>
-                            <a:off x="0" y="0"/>
-                            <a:ext cx="914400" cy="685800"/>
-                          </a:xfrm>
-                          <a:prstGeom prst="rect">
-                            <a:avLst/>
-                          </a:prstGeom>
-                          <a:noFill/>
-                          <a:ln>
-                            <a:noFill/>
-                          </a:ln>
-                          <a:effectLst/>
-                          <a:extLst>
-                            <a:ext uri="{C572A759-6A51-4108-AA02-DFA0A04FC94B}">
-                              <ma14:wrappingTextBoxFlag xmlns:ma14="http://schemas.microsoft.com/office/mac/drawingml/2011/main"/>
-                            </a:ext>
-                          </a:extLst>
-                        </wps:spPr>
-                        <wps:style>
-                          <a:lnRef idx="0">
-                            <a:schemeClr val="accent1"/>
-                          </a:lnRef>
-                          <a:fillRef idx="0">
-                            <a:schemeClr val="accent1"/>
-                          </a:fillRef>
-                          <a:effectRef idx="0">
-                            <a:schemeClr val="accent1"/>
-                          </a:effectRef>
-                          <a:fontRef idx="minor">
-                            <a:schemeClr val="dk1"/>
-                          </a:fontRef>
-                        </wps:style>
-                        <wps:txbx>
-                          <w:txbxContent>
-                            <w:p>
-                              <w:pPr>
-                                <w:rPr>
-                                  <w:sz w:val="18"/>
-                                  <w:szCs w:val="18"/>
-                                </w:rPr>
-                              </w:pPr>
-                              <w:r>
-                                <w:rPr>
-                                  <w:sz w:val="18"/>
-                                  <w:szCs w:val="18"/>
-                                </w:rPr>
-                                <w:t>If false it tells the user “No results found”</w:t>
-                              </w:r>
-                            </w:p>
-                          </w:txbxContent>
-                        </wps:txbx>
-                        <wps:bodyPr rot="0" spcFirstLastPara="0" vertOverflow="overflow" horzOverflow="overflow" vert="horz" wrap="square" lIns="91440" tIns="45720" rIns="91440" bIns="45720" numCol="1" spcCol="0" rtlCol="0" fromWordArt="0" anchor="t" anchorCtr="0" forceAA="0" compatLnSpc="1">
-                          <a:prstTxWarp prst="textNoShape">
-                            <a:avLst/>
-                          </a:prstTxWarp>
-                          <a:noAutofit/>
-                        </wps:bodyPr>
-                      </wps:wsp>
-                    </wpg:wgp>
-                  </a:graphicData>
-                </a:graphic>
-                <wp14:sizeRelV relativeFrom="margin">
-                  <wp14:pctHeight>0</wp14:pctHeight>
-                </wp14:sizeRelV>
-              </wp:anchor>
-            </w:drawing>
-          </mc:Choice>
-          <mc:Fallback>
-            <w:pict>
-              <v:group id="Group 53" o:spid="_x0000_s1032" style="position:absolute;margin-left:45pt;margin-top:5in;width:1in;height:45pt;z-index:251702272;mso-height-relative:margin" coordsize="914400,721360" o:gfxdata="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">
-                <v:rect id="Rectangle 54" o:spid="_x0000_s1033" style="position:absolute;top:35560;width:914400;height:685800;visibility:visible;mso-wrap-style:square;v-text-anchor:middle" o:gfxdata="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" fillcolor="#4f81bd [3204]" strokecolor="#4579b8 [3044]">
-                  <v:fill color2="#a7bfde [1620]" rotate="t" type="gradient">
-                    <o:fill v:ext="view" type="gradientUnscaled"/>
-                  </v:fill>
-                  <v:shadow on="t" opacity="22937f" mv:blur="40000f" origin=",.5" offset="0,23000emu"/>
-                </v:rect>
-                <v:shape id="Text Box 55" o:spid="_x0000_s1034" type="#_x0000_t202" style="position:absolute;width:914400;height:685800;visibility:visible;mso-wrap-style:square;v-text-anchor:top" o:gfxdata="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" filled="f" stroked="f">
-                  <v:textbox>
-                    <w:txbxContent>
-                      <w:p>
-                        <w:pPr>
-                          <w:rPr>
-                            <w:sz w:val="18"/>
-                            <w:szCs w:val="18"/>
-                          </w:rPr>
-                        </w:pPr>
-                        <w:r>
-                          <w:rPr>
-                            <w:sz w:val="18"/>
-                            <w:szCs w:val="18"/>
-                          </w:rPr>
-                          <w:t>If false it tells the user “No results found”</w:t>
-                        </w:r>
-                      </w:p>
-                    </w:txbxContent>
-                  </v:textbox>
-                </v:shape>
-                <w10:wrap type="through"/>
-              </v:group>
             </w:pict>
           </mc:Fallback>
         </mc:AlternateContent>
@@ -1905,7 +2180,7 @@
         <mc:AlternateContent>
           <mc:Choice Requires="wps">
             <w:drawing>
-              <wp:anchor distT="0" distB="0" distL="114300" distR="114300" simplePos="0" relativeHeight="251675648" behindDoc="0" locked="0" layoutInCell="1" allowOverlap="1" wp14:anchorId="226DF1F8" wp14:editId="50747E74">
+              <wp:anchor distT="0" distB="0" distL="114300" distR="114300" simplePos="0" relativeHeight="251675648" behindDoc="0" locked="0" layoutInCell="1" allowOverlap="1" wp14:anchorId="226DF1F8" wp14:editId="7B303FF5">
                 <wp:simplePos x="0" y="0"/>
                 <wp:positionH relativeFrom="column">
                   <wp:posOffset>2094230</wp:posOffset>
@@ -1964,183 +2239,6 @@
                 <v:stroke endarrow="open"/>
                 <v:shadow on="t" opacity="24903f" mv:blur="40000f" origin=",.5" offset="0,20000emu"/>
               </v:shape>
-            </w:pict>
-          </mc:Fallback>
-        </mc:AlternateContent>
-      </w:r>
-      <w:r>
-        <w:rPr>
-          <w:noProof/>
-        </w:rPr>
-        <mc:AlternateContent>
-          <mc:Choice Requires="wpg">
-            <w:drawing>
-              <wp:anchor distT="0" distB="0" distL="114300" distR="114300" simplePos="0" relativeHeight="251677696" behindDoc="0" locked="0" layoutInCell="1" allowOverlap="1" wp14:anchorId="6AC235DB" wp14:editId="37990A5F">
-                <wp:simplePos x="0" y="0"/>
-                <wp:positionH relativeFrom="column">
-                  <wp:posOffset>2400300</wp:posOffset>
-                </wp:positionH>
-                <wp:positionV relativeFrom="paragraph">
-                  <wp:posOffset>1828800</wp:posOffset>
-                </wp:positionV>
-                <wp:extent cx="1028700" cy="914400"/>
-                <wp:effectExtent l="50800" t="25400" r="0" b="101600"/>
-                <wp:wrapThrough wrapText="bothSides">
-                  <wp:wrapPolygon edited="0">
-                    <wp:start x="-1067" y="-600"/>
-                    <wp:lineTo x="-1067" y="23400"/>
-                    <wp:lineTo x="20267" y="23400"/>
-                    <wp:lineTo x="20267" y="-600"/>
-                    <wp:lineTo x="-1067" y="-600"/>
-                  </wp:wrapPolygon>
-                </wp:wrapThrough>
-                <wp:docPr id="24" name="Group 24"/>
-                <wp:cNvGraphicFramePr/>
-                <a:graphic xmlns:a="http://schemas.openxmlformats.org/drawingml/2006/main">
-                  <a:graphicData uri="http://schemas.microsoft.com/office/word/2010/wordprocessingGroup">
-                    <wpg:wgp>
-                      <wpg:cNvGrpSpPr/>
-                      <wpg:grpSpPr>
-                        <a:xfrm>
-                          <a:off x="0" y="0"/>
-                          <a:ext cx="1028700" cy="914400"/>
-                          <a:chOff x="0" y="0"/>
-                          <a:chExt cx="1028700" cy="914400"/>
-                        </a:xfrm>
-                      </wpg:grpSpPr>
-                      <wps:wsp>
-                        <wps:cNvPr id="22" name="Rectangle 22"/>
-                        <wps:cNvSpPr/>
-                        <wps:spPr>
-                          <a:xfrm>
-                            <a:off x="0" y="0"/>
-                            <a:ext cx="914400" cy="914400"/>
-                          </a:xfrm>
-                          <a:prstGeom prst="rect">
-                            <a:avLst/>
-                          </a:prstGeom>
-                        </wps:spPr>
-                        <wps:style>
-                          <a:lnRef idx="1">
-                            <a:schemeClr val="accent1"/>
-                          </a:lnRef>
-                          <a:fillRef idx="3">
-                            <a:schemeClr val="accent1"/>
-                          </a:fillRef>
-                          <a:effectRef idx="2">
-                            <a:schemeClr val="accent1"/>
-                          </a:effectRef>
-                          <a:fontRef idx="minor">
-                            <a:schemeClr val="lt1"/>
-                          </a:fontRef>
-                        </wps:style>
-                        <wps:bodyPr rot="0" spcFirstLastPara="0" vertOverflow="overflow" horzOverflow="overflow" vert="horz" wrap="square" lIns="91440" tIns="45720" rIns="91440" bIns="45720" numCol="1" spcCol="0" rtlCol="0" fromWordArt="0" anchor="ctr" anchorCtr="0" forceAA="0" compatLnSpc="1">
-                          <a:prstTxWarp prst="textNoShape">
-                            <a:avLst/>
-                          </a:prstTxWarp>
-                          <a:noAutofit/>
-                        </wps:bodyPr>
-                      </wps:wsp>
-                      <wps:wsp>
-                        <wps:cNvPr id="23" name="Text Box 23"/>
-                        <wps:cNvSpPr txBox="1"/>
-                        <wps:spPr>
-                          <a:xfrm>
-                            <a:off x="0" y="114300"/>
-                            <a:ext cx="1028700" cy="800100"/>
-                          </a:xfrm>
-                          <a:prstGeom prst="rect">
-                            <a:avLst/>
-                          </a:prstGeom>
-                          <a:noFill/>
-                          <a:ln>
-                            <a:noFill/>
-                          </a:ln>
-                          <a:effectLst/>
-                          <a:extLst>
-                            <a:ext uri="{C572A759-6A51-4108-AA02-DFA0A04FC94B}">
-                              <ma14:wrappingTextBoxFlag xmlns:ma14="http://schemas.microsoft.com/office/mac/drawingml/2011/main"/>
-                            </a:ext>
-                          </a:extLst>
-                        </wps:spPr>
-                        <wps:style>
-                          <a:lnRef idx="0">
-                            <a:schemeClr val="accent1"/>
-                          </a:lnRef>
-                          <a:fillRef idx="0">
-                            <a:schemeClr val="accent1"/>
-                          </a:fillRef>
-                          <a:effectRef idx="0">
-                            <a:schemeClr val="accent1"/>
-                          </a:effectRef>
-                          <a:fontRef idx="minor">
-                            <a:schemeClr val="dk1"/>
-                          </a:fontRef>
-                        </wps:style>
-                        <wps:txbx>
-                          <w:txbxContent>
-                            <w:p>
-                              <w:pPr>
-                                <w:rPr>
-                                  <w:sz w:val="18"/>
-                                  <w:szCs w:val="18"/>
-                                </w:rPr>
-                              </w:pPr>
-                              <w:r>
-                                <w:rPr>
-                                  <w:sz w:val="18"/>
-                                  <w:szCs w:val="18"/>
-                                </w:rPr>
-                                <w:t>Tells user the search query is too small and to try again if there are less than 3</w:t>
-                              </w:r>
-                            </w:p>
-                          </w:txbxContent>
-                        </wps:txbx>
-                        <wps:bodyPr rot="0" spcFirstLastPara="0" vertOverflow="overflow" horzOverflow="overflow" vert="horz" wrap="square" lIns="91440" tIns="45720" rIns="91440" bIns="45720" numCol="1" spcCol="0" rtlCol="0" fromWordArt="0" anchor="t" anchorCtr="0" forceAA="0" compatLnSpc="1">
-                          <a:prstTxWarp prst="textNoShape">
-                            <a:avLst/>
-                          </a:prstTxWarp>
-                          <a:noAutofit/>
-                        </wps:bodyPr>
-                      </wps:wsp>
-                    </wpg:wgp>
-                  </a:graphicData>
-                </a:graphic>
-              </wp:anchor>
-            </w:drawing>
-          </mc:Choice>
-          <mc:Fallback>
-            <w:pict>
-              <v:group id="Group 24" o:spid="_x0000_s1044" style="position:absolute;margin-left:189pt;margin-top:2in;width:81pt;height:1in;z-index:251677696" coordsize="1028700,914400" o:gfxdata="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">
-                <v:rect id="Rectangle 22" o:spid="_x0000_s1045" style="position:absolute;width:914400;height:914400;visibility:visible;mso-wrap-style:square;v-text-anchor:middle" o:gfxdata="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" fillcolor="#4f81bd [3204]" strokecolor="#4579b8 [3044]">
-                  <v:fill color2="#a7bfde [1620]" rotate="t" type="gradient">
-                    <o:fill v:ext="view" type="gradientUnscaled"/>
-                  </v:fill>
-                  <v:shadow on="t" opacity="22937f" mv:blur="40000f" origin=",.5" offset="0,23000emu"/>
-                </v:rect>
-                <v:shape id="Text Box 23" o:spid="_x0000_s1046" type="#_x0000_t202" style="position:absolute;top:114300;width:1028700;height:800100;visibility:visible;mso-wrap-style:square;v-text-anchor:top" o:gfxdata="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" filled="f" stroked="f">
-                  <v:textbox>
-                    <w:txbxContent>
-                      <w:p>
-                        <w:pPr>
-                          <w:rPr>
-                            <w:sz w:val="18"/>
-                            <w:szCs w:val="18"/>
-                          </w:rPr>
-                        </w:pPr>
-                        <w:r>
-                          <w:rPr>
-                            <w:sz w:val="18"/>
-                            <w:szCs w:val="18"/>
-                          </w:rPr>
-                          <w:t>Tells user the search query is too small and to try again if there are less than 3</w:t>
-                        </w:r>
-                      </w:p>
-                    </w:txbxContent>
-                  </v:textbox>
-                </v:shape>
-                <w10:wrap type="through"/>
-              </v:group>
             </w:pict>
           </mc:Fallback>
         </mc:AlternateContent>

</xml_diff>